<commit_message>
Personas part finished, only user scenario left
</commit_message>
<xml_diff>
--- a/doc/shared/HCI/Groep1.docx
+++ b/doc/shared/HCI/Groep1.docx
@@ -125,21 +125,19 @@
         <w:rPr>
           <w:lang w:val="en-GB"/>
         </w:rPr>
-        <w:t xml:space="preserve"> Although the bots themselves are able to have the handicap colour-blindness, there is no option for researchers to choose an option colour blindness. Maybe, in this options, blocks could contain numbers instead of having colours. Changing the colours would not matter too much, as there exist different kinds of colour </w:t>
-      </w:r>
-      <w:proofErr w:type="spellStart"/>
-      <w:r>
-        <w:rPr>
-          <w:lang w:val="en-GB"/>
-        </w:rPr>
-        <w:t>blindess</w:t>
-      </w:r>
-      <w:proofErr w:type="spellEnd"/>
-      <w:r>
-        <w:rPr>
-          <w:lang w:val="en-GB"/>
-        </w:rPr>
-        <w:t xml:space="preserve"> (source: </w:t>
+        <w:t xml:space="preserve"> Although the bots themselves are able to have the handicap colour-blindness, there is no option for researchers to choose an option colour blindness. Maybe, in this options, blocks could contain numbers instead of having colours. Changing the colours would not matter too much, as there exist different kinds of colour blind</w:t>
+      </w:r>
+      <w:r>
+        <w:rPr>
+          <w:lang w:val="en-GB"/>
+        </w:rPr>
+        <w:t>n</w:t>
+      </w:r>
+      <w:r>
+        <w:rPr>
+          <w:lang w:val="en-GB"/>
+        </w:rPr>
+        <w:t xml:space="preserve">ess (source: </w:t>
       </w:r>
       <w:hyperlink r:id="rId4" w:history="1">
         <w:r>
@@ -199,6 +197,54 @@
         </w:rPr>
         <w:t>we would probably get back to the “game” as described for children.</w:t>
       </w:r>
+    </w:p>
+    <w:p>
+      <w:pPr>
+        <w:rPr>
+          <w:lang w:val="en-GB"/>
+        </w:rPr>
+      </w:pPr>
+      <w:r>
+        <w:rPr>
+          <w:lang w:val="en-GB"/>
+        </w:rPr>
+        <w:t xml:space="preserve">After some tests with our client (K. </w:t>
+      </w:r>
+      <w:proofErr w:type="spellStart"/>
+      <w:r>
+        <w:rPr>
+          <w:lang w:val="en-GB"/>
+        </w:rPr>
+        <w:t>Hindriks</w:t>
+      </w:r>
+      <w:proofErr w:type="spellEnd"/>
+      <w:r>
+        <w:rPr>
+          <w:lang w:val="en-GB"/>
+        </w:rPr>
+        <w:t>) he said us that he had a hard time during the test to see colours of a button. Therefor we are still considering a good and practical solution to this problem.</w:t>
+      </w:r>
+    </w:p>
+    <w:p>
+      <w:pPr>
+        <w:pStyle w:val="Heading1"/>
+        <w:rPr>
+          <w:lang w:val="en-GB"/>
+        </w:rPr>
+      </w:pPr>
+      <w:r>
+        <w:rPr>
+          <w:lang w:val="en-GB"/>
+        </w:rPr>
+        <w:t>User Scenario</w:t>
+      </w:r>
+    </w:p>
+    <w:p>
+      <w:pPr>
+        <w:rPr>
+          <w:lang w:val="en-GB"/>
+        </w:rPr>
+      </w:pPr>
       <w:bookmarkStart w:id="0" w:name="_GoBack"/>
       <w:bookmarkEnd w:id="0"/>
     </w:p>

</xml_diff>

<commit_message>
finished the ID part group 1
</commit_message>
<xml_diff>
--- a/doc/shared/HCI/Groep1.docx
+++ b/doc/shared/HCI/Groep1.docx
@@ -165,37 +165,7 @@
         <w:rPr>
           <w:lang w:val="en-GB"/>
         </w:rPr>
-        <w:t>All our personas fall in the same category: they all know how to use goal and study artificial intelligence. If we would change the personas to people who would not do any research</w:t>
-      </w:r>
-      <w:r>
-        <w:rPr>
-          <w:lang w:val="en-GB"/>
-        </w:rPr>
-        <w:t xml:space="preserve"> in</w:t>
-      </w:r>
-      <w:r>
-        <w:rPr>
-          <w:lang w:val="en-GB"/>
-        </w:rPr>
-        <w:t xml:space="preserve"> or study</w:t>
-      </w:r>
-      <w:r>
-        <w:rPr>
-          <w:lang w:val="en-GB"/>
-        </w:rPr>
-        <w:t xml:space="preserve"> artificial intelligence,</w:t>
-      </w:r>
-      <w:r>
-        <w:rPr>
-          <w:lang w:val="en-GB"/>
-        </w:rPr>
-        <w:t xml:space="preserve"> </w:t>
-      </w:r>
-      <w:r>
-        <w:rPr>
-          <w:lang w:val="en-GB"/>
-        </w:rPr>
-        <w:t>we would probably get back to the “game” as described for children.</w:t>
+        <w:t>After some tests with our client (K. Hindriks) he said us that he had a hard time during the test to see colours of a button. Therefor we are still considering a good and practical solution to this problem.</w:t>
       </w:r>
     </w:p>
     <w:p>
@@ -208,21 +178,37 @@
         <w:rPr>
           <w:lang w:val="en-GB"/>
         </w:rPr>
-        <w:t xml:space="preserve">After some tests with our client (K. </w:t>
-      </w:r>
-      <w:proofErr w:type="spellStart"/>
-      <w:r>
-        <w:rPr>
-          <w:lang w:val="en-GB"/>
-        </w:rPr>
-        <w:t>Hindriks</w:t>
-      </w:r>
-      <w:proofErr w:type="spellEnd"/>
-      <w:r>
-        <w:rPr>
-          <w:lang w:val="en-GB"/>
-        </w:rPr>
-        <w:t>) he said us that he had a hard time during the test to see colours of a button. Therefor we are still considering a good and practical solution to this problem.</w:t>
+        <w:t>All our personas fall in the same category: they all know how to use goal and study artificial intelligence. If we would change the personas to people who would not do any research</w:t>
+      </w:r>
+      <w:r>
+        <w:rPr>
+          <w:lang w:val="en-GB"/>
+        </w:rPr>
+        <w:t xml:space="preserve"> in</w:t>
+      </w:r>
+      <w:r>
+        <w:rPr>
+          <w:lang w:val="en-GB"/>
+        </w:rPr>
+        <w:t xml:space="preserve"> or study</w:t>
+      </w:r>
+      <w:r>
+        <w:rPr>
+          <w:lang w:val="en-GB"/>
+        </w:rPr>
+        <w:t xml:space="preserve"> artificial intelligence,</w:t>
+      </w:r>
+      <w:r>
+        <w:rPr>
+          <w:lang w:val="en-GB"/>
+        </w:rPr>
+        <w:t xml:space="preserve"> </w:t>
+      </w:r>
+      <w:r>
+        <w:rPr>
+          <w:lang w:val="en-GB"/>
+        </w:rPr>
+        <w:t>we would probably get back to the “game” as described for children.</w:t>
       </w:r>
     </w:p>
     <w:p>
@@ -245,6 +231,18 @@
           <w:lang w:val="en-GB"/>
         </w:rPr>
       </w:pPr>
+      <w:r>
+        <w:rPr>
+          <w:lang w:val="en-GB"/>
+        </w:rPr>
+        <w:t xml:space="preserve">If we had not made a batchrunner, a small script that runs the program x times in a row on the background, it would have taken researchers huge amounts of time to run the program 1000 times. Not to mention putting everything together and analyse it afterwards. Without the map editor, users could only select the amount of rows and columns (which would turn out to be the amount of </w:t>
+      </w:r>
+      <w:r>
+        <w:rPr>
+          <w:lang w:val="en-GB"/>
+        </w:rPr>
+        <w:t xml:space="preserve">rooms). The user would not be able to really specify which rooms would be placed on what places and where the drop zone would be. </w:t>
+      </w:r>
       <w:bookmarkStart w:id="0" w:name="_GoBack"/>
       <w:bookmarkEnd w:id="0"/>
     </w:p>

</xml_diff>